<commit_message>
Start of Term Take 1
</commit_message>
<xml_diff>
--- a/docs/questionnaires/ProblematicInternetUseQuestionnaire.docx
+++ b/docs/questionnaires/ProblematicInternetUseQuestionnaire.docx
@@ -1184,23 +1184,7 @@
           <w:u w:val="single"/>
         </w:rPr>
         <w:lastRenderedPageBreak/>
-        <w:t>Subscales</w:t>
-      </w:r>
-      <w:r>
-        <w:rPr>
-          <w:b/>
-          <w:bCs/>
-          <w:u w:val="single"/>
-        </w:rPr>
-        <w:t>:</w:t>
-      </w:r>
-      <w:r>
-        <w:rPr>
-          <w:b/>
-          <w:bCs/>
-          <w:u w:val="single"/>
-        </w:rPr>
-        <w:t xml:space="preserve"> </w:t>
+        <w:t xml:space="preserve">Subscales: </w:t>
       </w:r>
     </w:p>
     <w:p>
@@ -1239,10 +1223,7 @@
         <w:t>Control disorder: Questions 3, 6, 9, 12, 15, 18</w:t>
       </w:r>
     </w:p>
-    <w:p>
-      <w:bookmarkStart w:id="0" w:name="_GoBack"/>
-      <w:bookmarkEnd w:id="0"/>
-    </w:p>
+    <w:p/>
     <w:p>
       <w:pPr>
         <w:rPr>
@@ -1325,6 +1306,162 @@
       <w:pPr>
         <w:spacing w:after="0"/>
       </w:pPr>
+    </w:p>
+    <w:p>
+      <w:pPr>
+        <w:spacing w:after="0"/>
+      </w:pPr>
+    </w:p>
+    <w:p>
+      <w:pPr>
+        <w:spacing w:after="0"/>
+      </w:pPr>
+      <w:r>
+        <w:t xml:space="preserve">The PIUQ was developed by </w:t>
+      </w:r>
+      <w:proofErr w:type="spellStart"/>
+      <w:r>
+        <w:t>Demetrovics,Szeredi</w:t>
+      </w:r>
+      <w:proofErr w:type="spellEnd"/>
+      <w:r>
+        <w:t xml:space="preserve">, and </w:t>
+      </w:r>
+      <w:proofErr w:type="spellStart"/>
+      <w:r>
+        <w:t>Rózsa</w:t>
+      </w:r>
+      <w:proofErr w:type="spellEnd"/>
+      <w:r>
+        <w:t xml:space="preserve"> (2008)</w:t>
+      </w:r>
+      <w:r>
+        <w:t>.</w:t>
+      </w:r>
+    </w:p>
+    <w:p>
+      <w:pPr>
+        <w:spacing w:after="0"/>
+      </w:pPr>
+      <w:bookmarkStart w:id="0" w:name="_GoBack"/>
+      <w:bookmarkEnd w:id="0"/>
+    </w:p>
+    <w:p>
+      <w:pPr>
+        <w:spacing w:after="0"/>
+      </w:pPr>
+      <w:proofErr w:type="spellStart"/>
+      <w:r>
+        <w:rPr>
+          <w:rFonts w:ascii="Helvetica" w:hAnsi="Helvetica" w:cs="Helvetica"/>
+          <w:color w:val="333333"/>
+          <w:spacing w:val="3"/>
+          <w:shd w:val="clear" w:color="auto" w:fill="FFFFFF"/>
+        </w:rPr>
+        <w:t>Demetrovics</w:t>
+      </w:r>
+      <w:proofErr w:type="spellEnd"/>
+      <w:r>
+        <w:rPr>
+          <w:rFonts w:ascii="Helvetica" w:hAnsi="Helvetica" w:cs="Helvetica"/>
+          <w:color w:val="333333"/>
+          <w:spacing w:val="3"/>
+          <w:shd w:val="clear" w:color="auto" w:fill="FFFFFF"/>
+        </w:rPr>
+        <w:t xml:space="preserve">, Z., </w:t>
+      </w:r>
+      <w:proofErr w:type="spellStart"/>
+      <w:r>
+        <w:rPr>
+          <w:rFonts w:ascii="Helvetica" w:hAnsi="Helvetica" w:cs="Helvetica"/>
+          <w:color w:val="333333"/>
+          <w:spacing w:val="3"/>
+          <w:shd w:val="clear" w:color="auto" w:fill="FFFFFF"/>
+        </w:rPr>
+        <w:t>Szeredi</w:t>
+      </w:r>
+      <w:proofErr w:type="spellEnd"/>
+      <w:r>
+        <w:rPr>
+          <w:rFonts w:ascii="Helvetica" w:hAnsi="Helvetica" w:cs="Helvetica"/>
+          <w:color w:val="333333"/>
+          <w:spacing w:val="3"/>
+          <w:shd w:val="clear" w:color="auto" w:fill="FFFFFF"/>
+        </w:rPr>
+        <w:t xml:space="preserve">, B., &amp; </w:t>
+      </w:r>
+      <w:proofErr w:type="spellStart"/>
+      <w:r>
+        <w:rPr>
+          <w:rFonts w:ascii="Helvetica" w:hAnsi="Helvetica" w:cs="Helvetica"/>
+          <w:color w:val="333333"/>
+          <w:spacing w:val="3"/>
+          <w:shd w:val="clear" w:color="auto" w:fill="FFFFFF"/>
+        </w:rPr>
+        <w:t>Rózsa</w:t>
+      </w:r>
+      <w:proofErr w:type="spellEnd"/>
+      <w:r>
+        <w:rPr>
+          <w:rFonts w:ascii="Helvetica" w:hAnsi="Helvetica" w:cs="Helvetica"/>
+          <w:color w:val="333333"/>
+          <w:spacing w:val="3"/>
+          <w:shd w:val="clear" w:color="auto" w:fill="FFFFFF"/>
+        </w:rPr>
+        <w:t>, S. (2008). </w:t>
+      </w:r>
+      <w:hyperlink r:id="rId7" w:history="1">
+        <w:r>
+          <w:rPr>
+            <w:rStyle w:val="Hyperlink"/>
+            <w:rFonts w:ascii="Helvetica" w:hAnsi="Helvetica" w:cs="Helvetica"/>
+            <w:color w:val="4183C4"/>
+            <w:spacing w:val="3"/>
+            <w:shd w:val="clear" w:color="auto" w:fill="FFFFFF"/>
+          </w:rPr>
+          <w:t>The three-factor model of Internet addiction: The development of the Problematic Internet Use Questionnaire.</w:t>
+        </w:r>
+      </w:hyperlink>
+      <w:r>
+        <w:rPr>
+          <w:rFonts w:ascii="Helvetica" w:hAnsi="Helvetica" w:cs="Helvetica"/>
+          <w:color w:val="333333"/>
+          <w:spacing w:val="3"/>
+          <w:shd w:val="clear" w:color="auto" w:fill="FFFFFF"/>
+        </w:rPr>
+        <w:t> </w:t>
+      </w:r>
+      <w:proofErr w:type="spellStart"/>
+      <w:r>
+        <w:rPr>
+          <w:rStyle w:val="Hervorhebung"/>
+          <w:rFonts w:ascii="Helvetica" w:hAnsi="Helvetica" w:cs="Helvetica"/>
+          <w:color w:val="333333"/>
+          <w:spacing w:val="3"/>
+          <w:shd w:val="clear" w:color="auto" w:fill="FFFFFF"/>
+        </w:rPr>
+        <w:t>Behavior</w:t>
+      </w:r>
+      <w:proofErr w:type="spellEnd"/>
+      <w:r>
+        <w:rPr>
+          <w:rStyle w:val="Hervorhebung"/>
+          <w:rFonts w:ascii="Helvetica" w:hAnsi="Helvetica" w:cs="Helvetica"/>
+          <w:color w:val="333333"/>
+          <w:spacing w:val="3"/>
+          <w:shd w:val="clear" w:color="auto" w:fill="FFFFFF"/>
+        </w:rPr>
+        <w:t xml:space="preserve"> Research Methods, 40</w:t>
+      </w:r>
+      <w:r>
+        <w:rPr>
+          <w:rFonts w:ascii="Helvetica" w:hAnsi="Helvetica" w:cs="Helvetica"/>
+          <w:color w:val="333333"/>
+          <w:spacing w:val="3"/>
+          <w:shd w:val="clear" w:color="auto" w:fill="FFFFFF"/>
+        </w:rPr>
+        <w:t>, 563-574.</w:t>
+      </w:r>
     </w:p>
     <w:sectPr>
       <w:pgSz w:w="16838" w:h="11906" w:orient="landscape"/>
@@ -1524,7 +1661,7 @@
       </w:pPr>
     </w:pPrDefault>
   </w:docDefaults>
-  <w:latentStyles w:defLockedState="0" w:defUIPriority="99" w:defSemiHidden="0" w:defUnhideWhenUsed="0" w:defQFormat="0" w:count="377">
+  <w:latentStyles w:defLockedState="0" w:defUIPriority="99" w:defSemiHidden="0" w:defUnhideWhenUsed="0" w:defQFormat="0" w:count="376">
     <w:lsdException w:name="Normal" w:uiPriority="0" w:qFormat="1"/>
     <w:lsdException w:name="heading 1" w:uiPriority="9" w:qFormat="1"/>
     <w:lsdException w:name="heading 2" w:semiHidden="1" w:uiPriority="9" w:unhideWhenUsed="1" w:qFormat="1"/>
@@ -1630,6 +1767,7 @@
     <w:lsdException w:name="HTML Sample" w:semiHidden="1" w:unhideWhenUsed="1"/>
     <w:lsdException w:name="HTML Typewriter" w:semiHidden="1" w:unhideWhenUsed="1"/>
     <w:lsdException w:name="HTML Variable" w:semiHidden="1" w:unhideWhenUsed="1"/>
+    <w:lsdException w:name="Normal Table" w:semiHidden="1" w:unhideWhenUsed="1"/>
     <w:lsdException w:name="annotation subject" w:semiHidden="1" w:unhideWhenUsed="1"/>
     <w:lsdException w:name="No List" w:semiHidden="1" w:unhideWhenUsed="1"/>
     <w:lsdException w:name="Outline List 1" w:semiHidden="1" w:unhideWhenUsed="1"/>
@@ -1675,9 +1813,11 @@
     <w:lsdException w:name="Table Subtle 1" w:semiHidden="1" w:unhideWhenUsed="1"/>
     <w:lsdException w:name="Table Subtle 2" w:semiHidden="1" w:unhideWhenUsed="1"/>
     <w:lsdException w:name="Table Web 1" w:semiHidden="1" w:unhideWhenUsed="1"/>
+    <w:lsdException w:name="Table Web 2" w:semiHidden="1" w:unhideWhenUsed="1"/>
     <w:lsdException w:name="Table Web 3" w:semiHidden="1" w:unhideWhenUsed="1"/>
     <w:lsdException w:name="Balloon Text" w:semiHidden="1" w:unhideWhenUsed="1"/>
     <w:lsdException w:name="Table Grid" w:uiPriority="39"/>
+    <w:lsdException w:name="Table Theme" w:semiHidden="1" w:unhideWhenUsed="1"/>
     <w:lsdException w:name="Placeholder Text" w:semiHidden="1"/>
     <w:lsdException w:name="No Spacing" w:uiPriority="1" w:qFormat="1"/>
     <w:lsdException w:name="Light Shading" w:uiPriority="60"/>
@@ -1898,7 +2038,6 @@
     <w:lsdException w:name="Hashtag" w:semiHidden="1" w:unhideWhenUsed="1"/>
     <w:lsdException w:name="Unresolved Mention" w:semiHidden="1" w:unhideWhenUsed="1"/>
     <w:lsdException w:name="Smart Link" w:semiHidden="1" w:unhideWhenUsed="1"/>
-    <w:lsdException w:name="Smart Link Error" w:semiHidden="1" w:unhideWhenUsed="1"/>
   </w:latentStyles>
   <w:style w:type="paragraph" w:default="1" w:styleId="Standard">
     <w:name w:val="Normal"/>
@@ -2067,6 +2206,29 @@
       <w:rFonts w:ascii="Segoe UI" w:hAnsi="Segoe UI" w:cs="Segoe UI"/>
       <w:sz w:val="18"/>
       <w:szCs w:val="18"/>
+    </w:rPr>
+  </w:style>
+  <w:style w:type="character" w:styleId="Hyperlink">
+    <w:name w:val="Hyperlink"/>
+    <w:basedOn w:val="Absatz-Standardschriftart"/>
+    <w:uiPriority w:val="99"/>
+    <w:semiHidden/>
+    <w:unhideWhenUsed/>
+    <w:rsid w:val="0075300D"/>
+    <w:rPr>
+      <w:color w:val="0000FF"/>
+      <w:u w:val="single"/>
+    </w:rPr>
+  </w:style>
+  <w:style w:type="character" w:styleId="Hervorhebung">
+    <w:name w:val="Emphasis"/>
+    <w:basedOn w:val="Absatz-Standardschriftart"/>
+    <w:uiPriority w:val="20"/>
+    <w:qFormat/>
+    <w:rsid w:val="0075300D"/>
+    <w:rPr>
+      <w:i/>
+      <w:iCs/>
     </w:rPr>
   </w:style>
 </w:styles>

</xml_diff>